<commit_message>
correción en portada de archivo que contiene especificación de requerimientos
</commit_message>
<xml_diff>
--- a/Documentacion/Especificación de Requisitos del Software.docx
+++ b/Documentacion/Especificación de Requisitos del Software.docx
@@ -93,37 +93,21 @@
           <w:sz w:val="22"/>
           <w:szCs w:val="22"/>
         </w:rPr>
-        <w:t>Juan Gil</w:t>
+        <w:t>Juan Gil, Jhon Amaya</w:t>
       </w:r>
       <w:r>
         <w:rPr>
           <w:sz w:val="22"/>
           <w:szCs w:val="22"/>
         </w:rPr>
-        <w:t xml:space="preserve">, </w:t>
-      </w:r>
-      <w:proofErr w:type="spellStart"/>
-      <w:r>
-        <w:rPr>
-          <w:sz w:val="22"/>
-          <w:szCs w:val="22"/>
-        </w:rPr>
-        <w:t>Jhon</w:t>
-      </w:r>
-      <w:proofErr w:type="spellEnd"/>
-      <w:r>
-        <w:rPr>
-          <w:sz w:val="22"/>
-          <w:szCs w:val="22"/>
-        </w:rPr>
-        <w:t xml:space="preserve"> Amaya</w:t>
+        <w:t xml:space="preserve"> </w:t>
       </w:r>
       <w:r>
         <w:rPr>
           <w:sz w:val="22"/>
           <w:szCs w:val="22"/>
         </w:rPr>
-        <w:t>, Eva Fajardo y Sebastián Sánchez</w:t>
+        <w:t>y Sebastián Sánchez</w:t>
       </w:r>
     </w:p>
     <w:p>
@@ -191,21 +175,7 @@
           <w:sz w:val="22"/>
           <w:szCs w:val="22"/>
         </w:rPr>
-        <w:t>2</w:t>
-      </w:r>
-      <w:r>
-        <w:rPr>
-          <w:sz w:val="22"/>
-          <w:szCs w:val="22"/>
-        </w:rPr>
-        <w:t>9</w:t>
-      </w:r>
-      <w:r>
-        <w:rPr>
-          <w:sz w:val="22"/>
-          <w:szCs w:val="22"/>
-        </w:rPr>
-        <w:t xml:space="preserve"> de agosto de 2024</w:t>
+        <w:t>29 de agosto de 2024</w:t>
       </w:r>
     </w:p>
     <w:p>
@@ -228,17 +198,17 @@
     </w:p>
     <w:sdt>
       <w:sdtPr>
+        <w:rPr>
+          <w:rFonts w:asciiTheme="minorHAnsi" w:hAnsiTheme="minorHAnsi"/>
+          <w:b w:val="0"/>
+          <w:bCs w:val="0"/>
+        </w:rPr>
         <w:id w:val="1660195468"/>
         <w:docPartObj>
           <w:docPartGallery w:val="Table of Contents"/>
           <w:docPartUnique/>
         </w:docPartObj>
       </w:sdtPr>
-      <w:sdtEndPr>
-        <w:rPr>
-          <w:rFonts w:asciiTheme="minorHAnsi" w:hAnsiTheme="minorHAnsi"/>
-        </w:rPr>
-      </w:sdtEndPr>
       <w:sdtContent>
         <w:p>
           <w:pPr>
@@ -1297,25 +1267,7 @@
                 <w:szCs w:val="22"/>
                 <w:lang w:val="es-419"/>
               </w:rPr>
-              <w:t>R</w:t>
-            </w:r>
-            <w:r>
-              <w:rPr>
-                <w:rFonts w:ascii="Arial" w:hAnsi="Arial" w:cs="Arial"/>
-                <w:sz w:val="22"/>
-                <w:szCs w:val="22"/>
-                <w:lang w:val="es-419"/>
-              </w:rPr>
-              <w:t>N</w:t>
-            </w:r>
-            <w:r>
-              <w:rPr>
-                <w:rFonts w:ascii="Arial" w:hAnsi="Arial" w:cs="Arial"/>
-                <w:sz w:val="22"/>
-                <w:szCs w:val="22"/>
-                <w:lang w:val="es-419"/>
-              </w:rPr>
-              <w:t>F01</w:t>
+              <w:t>RNF01</w:t>
             </w:r>
           </w:p>
         </w:tc>
@@ -1427,25 +1379,7 @@
                 <w:szCs w:val="22"/>
                 <w:lang w:val="es-419"/>
               </w:rPr>
-              <w:t>R</w:t>
-            </w:r>
-            <w:r>
-              <w:rPr>
-                <w:rFonts w:ascii="Arial" w:hAnsi="Arial" w:cs="Arial"/>
-                <w:sz w:val="22"/>
-                <w:szCs w:val="22"/>
-                <w:lang w:val="es-419"/>
-              </w:rPr>
-              <w:t>N</w:t>
-            </w:r>
-            <w:r>
-              <w:rPr>
-                <w:rFonts w:ascii="Arial" w:hAnsi="Arial" w:cs="Arial"/>
-                <w:sz w:val="22"/>
-                <w:szCs w:val="22"/>
-                <w:lang w:val="es-419"/>
-              </w:rPr>
-              <w:t>F02</w:t>
+              <w:t>RNF02</w:t>
             </w:r>
           </w:p>
         </w:tc>
@@ -3551,6 +3485,7 @@
   <w:style w:type="character" w:default="1" w:styleId="Fuentedeprrafopredeter">
     <w:name w:val="Default Paragraph Font"/>
     <w:uiPriority w:val="1"/>
+    <w:semiHidden/>
     <w:unhideWhenUsed/>
   </w:style>
   <w:style w:type="table" w:default="1" w:styleId="Tablanormal">

</xml_diff>